<commit_message>
added global review frequency statement
added global review frequency statement to title page.
</commit_message>
<xml_diff>
--- a/Information_Security_Policy_Governance_Framework.docx
+++ b/Information_Security_Policy_Governance_Framework.docx
@@ -107,6 +107,47 @@
                     <w:spacing w:line="480" w:lineRule="auto"/>
                     <w:jc w:val="center"/>
                     <w:rPr>
+                      <w:sz w:val="32"/>
+                      <w:szCs w:val="32"/>
+                    </w:rPr>
+                  </w:pPr>
+                </w:p>
+                <w:p>
+                  <w:pPr>
+                    <w:spacing w:line="480" w:lineRule="auto"/>
+                    <w:jc w:val="center"/>
+                    <w:rPr>
+                      <w:sz w:val="32"/>
+                      <w:szCs w:val="32"/>
+                    </w:rPr>
+                  </w:pPr>
+                  <w:r>
+                    <w:rPr>
+                      <w:sz w:val="32"/>
+                      <w:szCs w:val="32"/>
+                    </w:rPr>
+                    <w:br/>
+                  </w:r>
+                  <w:r>
+                    <w:rPr>
+                      <w:sz w:val="20"/>
+                      <w:szCs w:val="20"/>
+                    </w:rPr>
+                    <w:t>This policy shall be reviewed at least annually or upon significant organizational, regu</w:t>
+                  </w:r>
+                  <w:r>
+                    <w:rPr>
+                      <w:sz w:val="20"/>
+                      <w:szCs w:val="20"/>
+                    </w:rPr>
+                    <w:t>latory, or technological change.</w:t>
+                  </w:r>
+                </w:p>
+                <w:p>
+                  <w:pPr>
+                    <w:spacing w:line="480" w:lineRule="auto"/>
+                    <w:jc w:val="center"/>
+                    <w:rPr>
                       <w:b/>
                       <w:sz w:val="32"/>
                       <w:szCs w:val="32"/>
@@ -3489,7 +3530,13 @@
       </w:pPr>
       <w:r>
         <w:lastRenderedPageBreak/>
-        <w:t>Compliance with this policy is required to reduce operation and cybersecurity risks associated with misuse of company systems and data.</w:t>
+        <w:t>Compliance with this policy is required to reduce operation</w:t>
+      </w:r>
+      <w:r>
+        <w:t>al</w:t>
+      </w:r>
+      <w:r>
+        <w:t xml:space="preserve"> and cybersecurity risks associated with misuse of company systems and data.</w:t>
       </w:r>
     </w:p>
     <w:p>
@@ -6121,7 +6168,13 @@
         <w:spacing w:line="480" w:lineRule="auto"/>
       </w:pPr>
       <w:r>
-        <w:t>Any activity that creates reputational, legal, or cybersecurity risk for Possis Cybersec or its clients.</w:t>
+        <w:t>Any activity that creates reputational, legal, or cybe</w:t>
+      </w:r>
+      <w:r>
+        <w:t>rsecurity risk for Possis CyberS</w:t>
+      </w:r>
+      <w:r>
+        <w:t>ec or its clients.</w:t>
       </w:r>
     </w:p>
     <w:p>
@@ -8726,7 +8779,7 @@
             <w:rPr>
               <w:noProof/>
             </w:rPr>
-            <w:t>2</w:t>
+            <w:t>1</w:t>
           </w:r>
         </w:fldSimple>
       </w:p>

</xml_diff>